<commit_message>
edit readme and prompt for lead creation
</commit_message>
<xml_diff>
--- a/output/output.docx
+++ b/output/output.docx
@@ -12,17 +12,17 @@
     </w:p>
     <w:p>
       <w:r>
-        <w:t>1. Rewizjonistyczne sondowanie - jak Rosja i Hamas testują siłę światowego porządku</w:t>
+        <w:t>1. Transformacja energetyczna w Polsce - wyzwania i zmiany przynoszące pozytywne efekty</w:t>
       </w:r>
     </w:p>
     <w:p>
       <w:r>
-        <w:t>2. Sondowanie - strategia kontestatorów wobec hegemona. Jak uniknąć eskalacji konfliktu?</w:t>
+        <w:t>2. Magazyny energii - przyszłość energetyki w Polsce</w:t>
       </w:r>
     </w:p>
     <w:p>
       <w:r>
-        <w:t>3. Sondowanie jako narzędzie polityki zagranicznej - czy USA są gotowe na wyzwania Rosji i Hamasu?</w:t>
+        <w:t>3. Klastry energii - dywersyfikacja źródeł i lokalna produkcja energii w Polsce</w:t>
       </w:r>
     </w:p>
     <w:p>
@@ -35,17 +35,17 @@
     </w:p>
     <w:p>
       <w:r>
-        <w:t>1. Czy USA są gotowe na zmianę porządku światowego? Wojna na Ukrainie i atak Hamasu na Izrael są wyraźnymi przykładami strategii rewizjonistycznego sondowania, wykorzystywanego przez państwa kontestujące istniejący system.</w:t>
+        <w:t>1. Polska zmienia się w energetycznego lidera Europy. W ciągu zaledwie kilku lat udział energii odnawialnej w kraju wzrósł do 19,4%!</w:t>
       </w:r>
     </w:p>
     <w:p>
       <w:r>
-        <w:t>2. Sondowanie jako gra percepcji - jak Rosja i Chiny testują siłę i wolę hegemona? Analiza strategii sondowania w kontekście obecnych konfliktów na Ukrainie i Morzu Południowochińskim.</w:t>
+        <w:t>2. Magazyny energii - receptą na nadmiar i niedobór. Polska stawia na rozwój infrastruktury, aby wykorzystać potencjał OZE w pełni.</w:t>
       </w:r>
     </w:p>
     <w:p>
       <w:r>
-        <w:t>3. Polityka appeasement'u nie działa wobec państw rewizjonistycznych. Jakie są konsekwencje słabości i ustępstw wobec agresora? Przykłady z historii i analiza aktualnej sytuacji na Ukrainie.</w:t>
+        <w:t>3. Klastry energii - nowy trend w transformacji energetycznej. Rząd planuje stworzenie aż 300 klastrów do 2030 roku, co przyczyni się do dywersyfikacji źródeł energii w kraju.</w:t>
       </w:r>
     </w:p>
     <w:p>
@@ -58,74 +58,55 @@
     </w:p>
     <w:p>
       <w:r>
-        <w:t>Kontestator unika bezpośredniej konfrontacji militarnej z mocarstwem, lecz podejmuje próbę weryfikacji siły hegemona na krańcach imperium.</w:t>
+        <w:t>Udział energii ze źródeł odnawialnych rośnie w Polsce z roku na rok. W całym roku 2022 stanowił on już 19,4%, czyli niemal każda piąta kilowatogodzina zużywana w Polsce pochodziła z „zielonej energii”. Jest to imponujący wzrost, biorąc pod uwagę, że jeszcze w 2009 roku było to ok. 8,5%, a na przełomie tysiącleci ok. 2,5%.</w:t>
       </w:r>
     </w:p>
     <w:p/>
     <w:p>
       <w:r>
-        <w:t>Mocarstwo natomiast obserwuje kontestatora i skaluje odpowiedź, by go powstrzymać, nie doprowadzając do wojny. Ta jednak niekiedy wybucha.</w:t>
+        <w:t>Ekolodzy cieszą się z tego postępu, a zawodowa energetyka reaguje mniej entuzjastycznie.</w:t>
+      </w:r>
+    </w:p>
+    <w:p>
+      <w:r>
+        <w:t>Skoro jest tak dobrze, to dlaczego jest tak źle?</w:t>
+      </w:r>
+    </w:p>
+    <w:p>
+      <w:r>
+        <w:t>Drugim korzystnym rozwiązaniem legislacyjnym jest wprowadzenie instytucji linii bezpośredniej, czyli możliwości połączenia źródła bezpośrednio, fizycznie z odbiorcą, niejako z pominięciem ogólnodostępnej sieci.</w:t>
+      </w:r>
+    </w:p>
+    <w:p>
+      <w:r>
+        <w:t>Nie do końca zatem można zgodzić się z R. Kuraszkiewiczem, który na łamach NK pisał, że stan polskiej energetyki jest fatalny, a w imię bieżących interesów politycy bronią węgla jak niepodległości.</w:t>
       </w:r>
     </w:p>
     <w:p/>
     <w:p>
       <w:r>
-        <w:t>Nie sposób porównać zasobów Hamasu i armii rosyjskiej, lecz oba te wydarzenia wpisują się w strategię państw kontestujących istniejący porządek światowy oraz rolę Stanów Zjednoczonych jako gwaranta tego porządku.</w:t>
-      </w:r>
-    </w:p>
-    <w:p>
-      <w:r>
-        <w:t>Prawdziwym adresatem informacji są natomiast państwa trzecie, niezaangażowane w konflikt lub wręcz położone w dużej odległości.</w:t>
+        <w:t>Magazyny bateryjne są mniejszymi w skali kosztów inwestycyjnych, ale mają krótszy czas użytkowania.</w:t>
       </w:r>
     </w:p>
     <w:p/>
     <w:p>
       <w:r>
-        <w:t>Tak w istocie rozumował Hitler, widząc słabość Francji i Anglii w latach 1936-39 i szacując, że nie staną one w obronie Polski.</w:t>
-      </w:r>
-    </w:p>
-    <w:p/>
-    <w:p>
-      <w:r>
-        <w:t>Rewizjonistyczne państwo nie testuje zatem siły rywala i gotowości do otwartego konfliktu, ale wiarygodność patrona w ramach układu sojuszniczego.</w:t>
+        <w:t>Trend jest wyraźny i wskazuje na przyrosty pojemności instalacji rzędu kilkudziesięciu procent rocznie.</w:t>
       </w:r>
     </w:p>
     <w:p>
       <w:r>
-        <w:t>Państwo kontestujące nie jest gotowe do otwartego konfliktu, postrzegając się jako słabsze lub przynajmniej mając świadomość dużej niepewności co do wyniku konfrontacji z hegemonem.</w:t>
+        <w:t>Klastry energii. Niezależnie od opisanych nowinek, późne lato 2023 roku przyniosło również zmiany w zakresie funkcjonowania klastrów energii.</w:t>
       </w:r>
     </w:p>
     <w:p>
       <w:r>
-        <w:t>Te kategorie nie mają żadnego znaczenia.</w:t>
+        <w:t>Rządzący oczekują wzrostu liczby klastrów z kilkudziesięciu aktualnie do trzystu w roku 2030.</w:t>
       </w:r>
     </w:p>
     <w:p>
       <w:r>
-        <w:t>Testowane mocarstwo musi odpowiedzieć na pytanie jak skalować odpowiedź, by nie doprowadzić do zmiany mapy geopolitycznych wpływów, jednocześnie nie powodując wybuchu wojny z pretendentem.</w:t>
-      </w:r>
-    </w:p>
-    <w:p>
-      <w:r>
-        <w:t>Mocna odpowiedź hegemonów</w:t>
-      </w:r>
-    </w:p>
-    <w:p/>
-    <w:p>
-      <w:r>
-        <w:t>Z punktu widzenia hegemona optymalnym rozwiązaniem jest takie dopasowanie odpowiedzi na sondowanie, by kontestator nie wywołał wojny, ale został zmuszony do wycofania swoich żądań.</w:t>
-      </w:r>
-    </w:p>
-    <w:p/>
-    <w:p>
-      <w:r>
-        <w:t>Utrudnia to rewizjonistom osiągnięcie i utrzymanie efektu fait accompli.</w:t>
-      </w:r>
-    </w:p>
-    <w:p/>
-    <w:p>
-      <w:r>
-        <w:t>Stany Zjednoczone są bowiem zainteresowane wzmocnieniem polskich zdolności, nie dlatego, że nas lubią lub chcą wpierać nasze prawo do budowy własnego państwa, ale dlatego, że w ten sposób wpisujemy się wielką strategię hegemona.</w:t>
+        <w:t>Może nie jest zatem tak pochmurno. Moim zdaniem, dynamiczny rozwój magazynów oraz klastrów energii, mający charakter oddolny, kreowany przez przedsiębiorców oraz prosumentów, dla zysku, bo to się opłaca - zmieni polski krajobraz.</w:t>
       </w:r>
     </w:p>
     <w:p>
@@ -138,7 +119,7 @@
     </w:p>
     <w:p>
       <w:r>
-        <w:t>Tagi: Relacje międzynarodowe, Gospodarka, Historia</w:t>
+        <w:t>Tagi: Gospodarka, Społeczeństwo, Idee</w:t>
       </w:r>
     </w:p>
     <w:p>
@@ -151,7 +132,7 @@
     </w:p>
     <w:p>
       <w:r>
-        <w:t># Sondowanie, Rewizjonizm, Strategia, Hegemon, Wojna</w:t>
+        <w:t># Transformacja energetyczna, Odnawialne źródła energii, Magazyny energii, Inwestycje energetyczne, Dywersyfikacja źródeł energii</w:t>
       </w:r>
     </w:p>
     <w:p>
@@ -166,54 +147,51 @@
       <w:r>
         <w:br/>
         <w:br/>
-        <w:t>Sondowanie - Strategie państw wobec hegemonów</w:t>
+        <w:t>"Transformacja energetyczna - rzeczywistość i wyzwania"</w:t>
         <w:br/>
         <w:br/>
-        <w:t>Wojna na Ukrainie, która jest efektem błędnej oceny przez Rosjan determinacji USA do obrony Ukrainy oraz ostatni, intensywny atak Hamasu na Izrael są zdarzeniami powiązanymi. Nie sposób porównać zasobów Hamasu i armii rosyjskiej, lecz oba te wydarzenia wpisują się w strategię państw kontestujących istniejący porządek światowy oraz rolę Stanów Zjednoczonych jako gwaranta tego porządku. Agresja rosyjska wydarzyła się prawdopodobnie za zgodą Pekinu jako element testowania determinacji USA do obrony rubieży imperium. W przypadku Izraela można dziś spekulować, jak dalece reguła "cui bono" może być podstawą twierdzeń o rosyjskiej lub irańskiej "niewidzialnej ręce" wspomagającej Hamas. Wsparcie Iranu jest nieskrywane. O tym, czy uderzenie Hamasu akurat teraz jest elementem szerszej gry na linii Moskwa-Teheran, dowiemy się za jakiś czas. Niewątpliwie dla Rosji jest to okoliczność niezwykle korzystna. Uwaga świata skupi się ponownie na Bliskim Wschodzie, a kurczące się zasoby Zachodu będą powodowały presję na Kijów, by zakończyć wojnę. Niezależnie od tego, czy któreś z mocarstw miało udział w inicjacji wydarzeń na granicy Strefy Gazy 7 października, uciekając od nadmiernej emocji związanej z bieżącymi wydarzeniami, warto spojrzeć na te fakty z oddali, używając wniosków o relacjach międzynarodowych wyciągniętych przez W. Mitchella i J. Grygiela w książce "Unquiet frontier" oraz opisanego przez nich instrumentu - potraktować je jako element strategii sondowania, jakiej od wieków używają państwa do podważenia dominacji hegemona. Oba konflikty są bowiem emanacją testowania, sondowania przez Rosję i Iran amerykańskiego imperium. Być może akcje te są skoordynowane lub przynajmniej wpierane w sposób ostrożny przez Chiny, w ramach krystalizującej się osi państw sankcjonowanych, o czym pisze w Foreign Affairs H. Notte.</w:t>
+        <w:t>Piotr Michał Kosmęda</w:t>
+        <w:br/>
+        <w:t>Wolny rynek w energetyce, głupcze!</w:t>
         <w:br/>
         <w:br/>
-        <w:t>Sondowanie według Mitchella i Grygiela oznacza test o niskiej intensywności i niskim ryzyku, mający na celu ocenę siły i woli przeciwnego państwa do utrzymania bezpieczeństwa i wpływów w regionie. Kontestator unika bezpośredniej konfrontacji militarnej z mocarstwem, lecz podejmuje próbę weryfikacji siły hegemona na krańcach imperium. Dzieje się to wtedy, gdy pojawia się sprzyjająca sytuacja międzynarodowa, czyli pojawiające się sygnały o wycofywaniu się mocarstwa. Ponieważ nie ma pewności co do intencji rywala, to sondowanie ma charakter ostrożny, wynikający z przekonania, że istniejący porządek geopolityczny jest podatny na zmiany. Celem jest potwierdzenie tego podejrzenia. Brak adekwatnej odpowiedzi mocarstwa skutkuje potwierdzeniem przekonania o słabości rywala. Skłania to do eskalacji i większej asertywności pretendenta, jego postępującej ekspansji. Mamy w istocie do czynienia z subtelną grą percepcji przeciwników. Kontestator nieustannie bada reakcję testowanego mocarstwa i dopasowuje dalsze kroki na podstawie tej oceny. Mocarstwo natomiast obserwuje kontestatora i skaluje odpowiedź, by go powstrzymać, nie doprowadzając do wojny. Ta jednak niekiedy wybucha. Dlaczego?</w:t>
+        <w:t>Robert Kuraszkiewicz w tekście „Transformacja energetyczna - rzeczywistość i wyzwania” maluje czarny obraz polskiej rzeczywistości. O ile można się zgodzić z autorem, że brak jest spójnej koncepcji transformacji energetycznej, to nie sposób nie zauważyć, że zmiany, i to na lepsze, następują. Jest tak dobrze, że nawet źle.</w:t>
         <w:br/>
         <w:br/>
-        <w:t>Optymalnym, z punktu widzenia kraju wykorzystującego sondowanie, rezultatem jest podwójny efekt: podważenia wiarygodności zaangażowania odległego patrona w obronę państwa frontowego oraz osłabienie sojuszu rywali, wbicie klina między sojuszników, co obniża ryzyko rozpoczęcia wojny. Walter Lippmann zauważył w 1943 roku: "Nikt nie wiedział, ani Hitler, ani Stalin, ani Chamberlain, ani Daladier, jaka jest siła Osi i aliantów. Dopiero gdy Hitlerowi udało się w Monachium oddzielić francusko-brytyjskich sojuszników od Rosji, tak bardzo on zmienił równowagę sił na swoją korzyść, że wojna o podbój Europy była z jego punktu widzenia obarczona akceptowalnym ryzykiem." Wojna wywołana przez kontestatora jest zatem przedłużeniem udanego sondowania, porażką panującego hegemona, wynikającą z przeświadczenia państwa sondującego, że hegemon jest słaby.</w:t>
+        <w:t>Udział energii ze źródeł odnawialnych rośnie w Polsce z roku na rok. W całym roku 2022 stanowił on już 19,4%, czyli niemal każda piąta kilowatogodzina zużywana w Polsce pochodziła z „zielonej energii”. Jest to imponujący wzrost, biorąc pod uwagę, że jeszcze w 2009 roku było to ok. 8,5%, a na przełomie tysiącleci ok. 2,5%. Dynamikę zmian potwierdzają prognozy z roku 2000, gdy jako ambitny cel stawiano przed Polską osiągnięcie poziomu 14,5% w roku 2020. Ekolodzy cieszą się z tego postępu, a zawodowa energetyka reaguje mniej entuzjastycznie. Największym, nomen omen, napięciom, poddane są jednak sieci przesyłowe. Przyrosty mocy OZE, zwłaszcza źródeł fotowoltaicznych, mogłyby być wielokrotnie wyższe, gdyby nie olbrzymia liczba odmów przyłączenia nowych źródeł ze względu na brak możliwości przyjęcia takiej ilości energii do systemu. Co więcej, 23 kwietnia 2023 roku doszło po raz pierwszy w Polsce do ograniczenia generacji ze źródeł odnawialnych o ok. 2,2 GW. Powodem były nadwyżki w produkcji przy niskim popycie. Sytuacja ta powtarzała się jeszcze kilkukrotnie.</w:t>
         <w:br/>
         <w:br/>
-        <w:t>"Rewizjonistyczne Sondowanie - Strategia Współczesnego Hegemona"</w:t>
+        <w:t>Produkcja z OZE jest już tak duża, że 8 października 2023 roku po raz pierwszy w historii OZE pokryły praktycznie całe zapotrzebowanie polskich odbiorców na energię elektryczną - 97% energii pochodziło z tych źródeł. W efekcie ceny na Towarowej Giełdzie Energii spadły praktycznie do zera (0,01 zł/MWh). Jeżeli ktoś nie sprzedał produkowanej energii w kraju lub za granicą, albo zakontraktował więcej niż zużył, nadwyżki energii, na które brakowało chętnych na rynku, przez pięć godzin były rozliczane na Rynku Bilansującym poniżej zera - nawet za minus 50 zł/MWh. Jak twierdzą fachowcy - to pierwszy tak długi okres ujemnych cen w Polsce (wcześniej w 2023 zdarzały się okresy trwające krócej), ale w najbliższych latach takich okresów będzie przybywać.</w:t>
         <w:br/>
         <w:br/>
-        <w:t>To dlatego tak bardzo dużo zarzutów w USA kieruje się pod adresem urzędującego prezydenta, wskazując na fiasko jego polityki powstrzymywania na Ukrainie. Powyższe zachowania nie są wynalazkiem polityków współczesnych. Niccolò Machiavelli zauważył w Dyskursach, że atakowanie sojusznika rywala jest zawsze preferowaną opcją państwa kontestującego. Pisał on, że „wiem bowiem, że jeśli napadnę na jego przyjaciela, to albo on będzie miał mi to za złe”, co może prowadzić do wojny, albo „nie mając mi tego za złe, odkryje on swoją słabość lub niewierność, nie broniąc swojego klienta.”</w:t>
+        <w:t>Cable pooling i linia bezpośrednia</w:t>
         <w:br/>
         <w:br/>
-        <w:t>Sondowanie nie polega zatem jedynie na sygnalizacji niezadowolenia z zasad porządku międzynarodowego. Jego celem jest rewizja tego porządku, choć dokonywana w sposób ostrożny. Państwo rewizjonistyczne nie dąży przy tym do bezpośredniego konfliktu, lecz chce osiągnąć efekt możliwie najniższym kosztem i bez zbędnego ryzyka eskalacji. Kontestator postępuje małymi krokami, wybierając miejsca, gdzie imperium jest najsłabsze, gdzie jego siły są rozciągnięte, na obrzeżach, których trudno bronić. Taką strategię przyjął choćby spartański generał Brazydas podczas wojny peloponeskiej, zmuszając odległych ateńskich sojuszników do zmiany stron. Przykładem tego w ostatnim dziesięcioleciu są choćby działania Chin na Morzu Południowochińskim przy użyciu statków rybackich na wodach do których Pekin rości sobie prawa. Obserwując reakcję USA oraz ich sojuszników Chiny testowały siłę mocarstwa. Widząc przestrzeń eskalacji zaczęły ogłaszać strefy zakazu wstępu, budować sztuczne wyspy, umieszczać na nich broń. Podobnie Rosja po resecie Obamy aktywowała bardziej asertywną politykę na obrzeżach, czego efektem było zajęcie części Ukrainy. Ten stały ruch w górę drabiny eskalacji odzwierciedla rosnący stopień akceptacji ryzyka ze strony przywódców tych krajów. Zwiększenie ambicji rywalizujących mocarstw nastąpiło w trakcie urzędowania Obamy w czasie, gdy polityka Stanów Zjednoczonych była pojednawcza. Przykłady historyczne, włącznie z najbardziej spektakularnym, w roku 1938, pokazują w praktyce, jaki efekt ma eskalowanie sondowania, które nie napotyka oporu. To dlatego polityka appeasement’u jest nieskuteczna wobec państwa rewizjonistycznego. Ustępstwa są paliwem do dalszych roszczeń i potwierdzają słabość systemu podziału władzy w świecie czy regionie. Jest to zresztą reguła, która ma korzenie głębsze i zaobserwować ją można w relacjach międzyludzkich czy wśród zwierząt żyjących stadnie. Jest to reguła brutalna, której piękni duchem marzyciele nie chcą przyjmować do wiadomości.</w:t>
+        <w:t>Skoro jest tak dobrze, to dlaczego jest tak źle? Aby zrozumieć istotę problemu, wystarczy zauważyć, że energia z elektrowni fotowoltaicznych produkowana jest, gdy świeci słońce, a zatem w dzień i to słoneczny, bezchmurny. Elektrownie wiatrowe kręcą się, gdy wieje wiatr. Ponieważ nie potrafimy kontrolować tych zjawisk przyrodniczych, generowanie energii z tych źródeł ma charakter niestabilny. Jednocześnie elektrownie te projektowane są tak, że ich maksymalna moc - gdyby działały stale i wraz z innymi źródłami - przekracza możliwości sieci do przyjęcia wyprodukowanej energii.</w:t>
         <w:br/>
         <w:br/>
-        <w:t>Zamiast doprowadzić do deeskalacji, polityka taka doprowadza do zwiększenia żądań przez kontestujące mocarstwo, które postrzega uległość okazję do przekształcenia swojego geopolitycznego otoczenia. Tak samo jak układ monachijski, wbrew twierdzeniom Chamberlaine’a nie zapewnił „pokoju na wieki”, nawet jeśli Hitler twierdził, że „Sudety są jego ostatnim żądaniem terytorialnym”, tak wysiłki prezydenta Obamy zmierzające do "zresetowania" stosunków z Rosją doprowadziły nie do odprężenia i współpracy, ale do inwazji na Ukrainę. Historia uczy zatem, że kontestator decyduje się na militarną konfrontację z sojusznikiem mocarstwa, gdy wspomniana wyżej percepcja słabości hegemona prowadzi do wniosku, że hegemon ów nie stanie do walki. Tak w istocie rozumował Hitler, widząc słabość Francji i Anglii w latach 1936-39 i szacując, że nie staną one w obronie Polski.</w:t>
+        <w:t>Rozwiązaniem prawnym, przyjętym jesienią, które stworzyło prawne podstawy wykorzystania sieci w sposób bardziej elastyczny, jest tzw. cable pooling, czyli przyłączenie „na jednym kablu” np. źródła fotowoltaicznego oraz wiatrowego. Zwykle, gdy mocno świeci słońce, słabo wieje i na odwrót, więc źródła te w doskonały sposób uzupełniają się. Dopuszczenie takiego korzystania z sieci na gruncie prawnym powinno stanowić istotny bodziec rozwoju OZE w następnych latach.</w:t>
         <w:br/>
         <w:br/>
-        <w:t>Reakcja na sondowanie daje odpowiedź nie tyle o sile zaatakowanego państwa, ile ma na celu obalenie tezy o słabości patrona lub, w przypadku braku adekwatnej reakcji, uderzenie w reputację hegemona. Rewizjonistyczne państwo nie testuje zatem siły rywala i gotowości do otwartego konfliktu, ale wiarygodność patrona w ramach układu sojuszniczego. Prawdziwym adresatem informacji są natomiast państwa trzecie, niezaangażowane w konflikt lub wręcz położone w dużej odległości.</w:t>
+        <w:t>Drugim korzystnym rozwiązaniem legislacyjnym jest wprowadzenie instytucji linii bezpośredniej, czyli możliwości połączenia źródła bezpośrednio, fizycznie z odbiorcą, niejako z pominięciem ogólnodostępnej sieci. Dotychczas podmiot, który postanowił zainwestować w budowę elektrowni w niedużej odległości, np. 1-2 km od fabryki, zużywającej dużo energii, musiał przechodzić całą, uciążliwą i długotrwałą procedurę uzyskania warunków przyłączenia do sieci elektroenergetycznej. Dziś możliwe jest bezpośrednie połączenie takiego źródła wytwórczego z odbiorcą finalnym (np. owym zakładem produkcyjnym) przy znacznie obniżonych wymogach formalnych. Te dwa przykłady świadczą o tym, że legislacja w Polsce stara się nadążyć za rozwijającym się rynkiem.</w:t>
         <w:br/>
         <w:br/>
-        <w:t>Tytuł: Sondowanie wojny na Ukrainie</w:t>
+        <w:t>Magazyny energii - przyszłość energetyki</w:t>
         <w:br/>
         <w:br/>
-        <w:t>Tekst poprawiony:</w:t>
-        <w:br/>
-        <w:t>W przypadku dzisiejszej wojny na Ukrainie, zarówno wcześniejsze sondowanie przez Rosję, jej agresja w 2014 roku, późniejsze wypowiedzi władz rosyjskich, nieszczęsne przyzwolenie na "minor incursions" czy wreszcie obecna wojna, są szczegółowo analizowane w Korei Południowej, Australii czy Japonii. Celem rewizjonistycznego państwa jest uzyskanie odpowiedzi na to, czy system światowy dojrzał do zmiany, ustalenie czy i jak narysować nową mapę władzy.</w:t>
-        <w:br/>
-        <w:t>Samo sondowanie nie jest przy tym, paradoksalnie, automatycznie przyczyną wojny. Niczym w pokerze czy grze w cykora mamy do czynienia z nieustannym badaniem czy zachowanie przeciwnika to blef, czy kryje się za nim intencja i determinacja do eskalacji. Poddane sondowaniu mocarstwo jest jednocześnie pod presją silnych czynników zniechęcających do bezpośredniej odpowiedzi. Stąd irytujące nas Polaków "no boots on the ground" Bidena czy ostrożność w przekazywaniu coraz bardziej agresywnej i śmiercionośnej broni. Nie wynika to z braku chęci pomocy Ukraińcom, czy niepodzielania przez Amerykanów szacunku dla prawa samostanowienia narodów, ich wolności, braku potępienia bestialstwa Rosjan. Te kategorie nie mają żadnego znaczenia. Mogą być one instrumentalnie wykorzystane propagandowo, mogą być elementem kształtowania opinii społecznej w pożądanym kierunku, nie mogą być i nie powinny być nigdy elementem analizy władz państwa i podstawy do podejmowania decyzji. Wydaje się niestety, że w Polsce niekiedy bywają w ten sposób rozumiane, wciąż wierzymy w mityczną jedność ideową, walkę o wspólne dobro. Testowane mocarstwo musi odpowiedzieć na pytanie jak skalować odpowiedź, by nie doprowadzić do zmiany mapy geopolitycznych wpływów, jednocześnie nie powodując wybuchu wojny z pretendentem.</w:t>
-        <w:br/>
-        <w:t>Z punktu widzenia państwa kontestującego, sukcesem jest taki skutek sondowania, który popycha małe państwa regionalne do zmiany polityki, przynajmniej zdystansowania się wobec dotychczasowego patrona, a jednocześnie doprowadza do refleksji sondowanego mocarstwa, że utrzymanie wpływów w regionie jest zbyt kosztowne. Z taką dyskusją mamy coraz mocniej do czynienia obecnie w USA, gdzie Republikanie intensywnie akcentują, że koszt utrzymania Ukrainy w wojnie w efekcie osłabia zdolności i siłę Waszyngtonu. Dyskusja ta zintensyfikuje się po wydarzeniach w Izraelu.</w:t>
-        <w:br/>
-        <w:t>Wydawałoby się, że jedynie państwo rewizjonistyczne odnosi korzyści z sondowania. Tak nie jest. Sondowanie, niczym błyskawica oświetla stół i pokazuje karty wyłożone przez mocarstwa. Opisane wyżej ryzyko eskalowania konfliktu w bezpośrednią konfrontację z hegemonem jest największym ryzykiem kontestatora. Sam fakt użycia strategii sondowania ujawnia wiele informacji o agresorze. Po pierwsze, jasno określa jego zamiar zmiany istniejącego porządku, podnosi więc mgłę niepewności i ujawnia sposób myślenia decydentów. Kontestator ukazuje się otwarcie jako rywal, wskazuje na kierunek zagrożenia, intencje, zmniejsza wachlarz możliwości, które należy analizować, usuwa niepewność zagrożeń. Po drugie, ostrożna strategia sondowania pokazuje, że państwo kontestujące nie jest gotowe do otwartego konfliktu, postrzegając się jako słabsze lub przynajmniej mając świadomość dużej niepewności co do wyniku konfrontacji z hegemonem. Przytaczanym często przykładem takiej niepewności była zimna wojna, gdy Stalin et consortes stosowali się do zaleceń Charlesa Bohlena, "trzeba sondować bagnetem - jeśli napotkasz muł, pchasz dalej, jeśli napotkasz stal, wycofaj się." Ryzyko obu stron polega, jak wskazałem, na błędnej percepcji siły i determinacji drugiej strony. To dlatego Rosja, wadliwie oceniając postawę USA, zdecydowała się na atak 24 lutego 2022 roku. Zbyt miękka sygnalizacja Waszyngtonu oraz błąd w ocenie armii ukraińskiej skłoniły Putina do wniosku, że szybkie zajęcie Kijowa i zainstalowanie tam własnego marionetkowego rządu jest możliwe. Publicznie dostępne dane wskazują, że cel ten był możliwy do osiągnięcia, a ocena Rosjan nie była całkowicie wadliwa.</w:t>
+        <w:t>Nie do końca zatem można zgodzić się z R. Kuraszkiewiczem, który na łamach NK pisał, że "stan polskiej energetyki jest fatalny, a w imię bieżących interesów politycy bronią węgla jak niepodległości". Zmiany następują, choć powoli. O świadomości rządzących elit co do potrzeby transformacji oraz konsekwentnej jej realizacji świadczą choćby wypowiedzi Anny Łukaszewskiej-Trzeciakowskiej (sekretarz stanu, pełnomocnik Rządu do spraw Strategicznej Infrastruktury Energetycznej) podczas debaty przedwyborczej w Klubie Energetycznym 3 października 2023 roku. Wydaje się, że rozróżnić trzeba czysto polityczne wypowiedzi decydentów, często nie będących fachowcami w dziedzinie energetyki, od pragmatycznego podejścia osób wdrażających faktycznie zmiany.</w:t>
         <w:br/>
         <w:br/>
-        <w:t>"Mocna odpowiedź hegemonów"</w:t>
+        <w:t>Cable pooling czy linia bezpośrednia nie rozwiążą jednak wszystkich problemów. Nadmiar bogactwa energii, jakkolwiek to brzmi futurystycznie, należy jakoś zakumulować w okresach nadprodukcji, by zużyć go w czasie niedoboru. Na konferencji organizowanej przez organizację IPFA 11 października w Warszawie jeden z prelegentów prowokacyjnie zapytał o to, jaki był pierwszy w historii ludzkości magazyn energii? Odpowiedź brzmiała: kawałek drewna. W istocie, drewno, ropa czy gaz, które potocznie nazywamy źródłami energii, są w rzeczywistości jedynie emanacją różnych metod magazynowania tejże energii. Ponieważ źródła OZE są niestabilne i profil ich produkcji nie zawsze pokrywa się z profilem zużycia, zapotrzebowania odbiorców, a jednocześnie nie ma możliwości jednoczesnego wprowadzenia do sieci przesyłowych całej wytworzonej energii, potrzebne są efektywne metody magazynowania i to w skali przemysłowej. Jedyną sprawdzoną technologią są elektrownie szczytowo-pompowe, lecz to rozwój magazynów bateryjnych jest tym, co porusza rynek. Na wspomnianej konferencji inny prelegent wspomniał, że magazyny energii w Polsce przypominają Yeti - każdy o nim słyszał, ale nikt go nie widział. O ile elektrownie szczytowo-pompowe (ESP, będące w rzeczywistości wielkoskalowymi magazynami energii, stosowane są w Polsce od dawna, to ich możliwości magazynowania to mniej niż 10 GWh, czyli tyle ile pracująca o mocy 1 GW wytworzy w ciągu 10 godzin. To zdecydowanie za mało, dlatego w strategii energetycznej w Polsce planuje się czterokrotny wzrost ich mocy. Ponadto, poza na razie nie nadającymi się do komercyjnych zastosowań technologiom magazynowania przy użyciu wodoru, dynamiczny rozwój następuje w sektorze magazynów bateryjnych. Ich zaletą jest mniejszy wpływ na środowisko w miejscu budowy, relatywnie niewielki zajmowany obszar, nieco większa elastyczność (szybsze oddawanie energii), ale kilkukrotnie krótszy czas użytkowania, przy jednocześnie niższym koszcie inwestycji.</w:t>
         <w:br/>
         <w:br/>
-        <w:t>Gdyby jednak Waszyngton na ultimatum Ławrowa odpowiedział mocno, stanowczo, to być może Putinowi zadrżałaby ręka i nie zdecydowałby się na atak. Z punktu widzenia hegemona optymalnym rozwiązaniem jest takie dopasowanie odpowiedzi na sondowanie, by kontestator nie wywołał wojny, ale został zmuszony do wycofania swoich żądań. Sytuacja taka wzmacnia hegemona, pokazując, że kontroluje on nadal porządek (jak np. podczas kryzysu kubańskiego w roku 1962).</w:t>
+        <w:t>Największy obecnie magazyn w Europie uruchomiła brytyjska spółka Harmony Energy Income Trust (HEIT) w Buckinghamshire w Wielkiej Brytanii. Ma on moc 99 MW i pojemność 198 MWh. W Polsce projekty mają charakter pilotażowy, jak uruchomiony właśnie w Bydgoszczy litowo-jonowy magazyn energii o mocy 50 kW i pojemności 200 kWh (czyli ok. 1000 razy mniejszy, niż wskazany wyżej brytyskim) lub magazyn w Cieszanowiacach (3 MW mocy, pojemność 774 kWh), choć powstają już większe jednostki, jak magazyn w Bystrej o mocy 6 MW i pojemności 27,3 MWh, a w planach są magazyny wielkoskalowe, jak zapowiadana budowa instalacji w Żarnowcu o mocy ponad 200 MW. Trend jest wyraźny i wskazuje na przyrosty pojemności instalacji rzędu kilkudziesięciu procent rocznie. Podobnie na rynku prosumenckim, gdzie w Polsce obecnie jedynie ok. 7,5% instalacji jest wykonywanych z magazynem energii (dla przykładu w Niemczech jest to ok. 50%). Po części jest to pochodną braku świadomości i traktowania magazynów jak większego UPS, ale też brakiem instrumentów prawnych, które uatrakcyjniłyby korzystanie z magazynów.</w:t>
         <w:br/>
         <w:br/>
-        <w:t>W jaki sposób hegemon może ograniczać ryzyko sondowania? Zbrojąc sojuszników na pierwszej linii frontu i czyniąc ich bardziej odpornymi na atak rewizjonistów, bardziej zdolnymi do samodzielnego uderzenia na wroga. Utrudnia to rewizjonistom osiągnięcie i utrzymanie efektu fait accompli. Z przykładem takiego działania mieliśmy do czynienia po 2014 na Ukrainie, gdzie błędna, naiwna polityka Obamy została zastąpiona wzmacnianiem Kijowa militarnie, co doprowadziło do fiaska polityki sondowania przez Moskwę, która początkowo, od roku 2014 odnosząc sukcesy, eskalując ostatecznie ugrzęzła po 2022 roku w wykrwawiającej ją wojnie. Stanowcza odpowiedź Izraela na ataki Hamasu jest oczywiście łatwiejsza dla Tel Awiwu, niż odpowiedź Kijowa w wojnie z Moskwą. Warto jednak zwrócić uwagę, że Izrael może bronić się sam, bo zbudował imponujące, jak na jego demografię i geografię, zdolności. Nie bez pomocy Waszyngtonu, co doskonale opisują J. Mearsheimer i S. Walt. Powyższe pokazuje, że Polska może i powinna asertywnie negocjować z USA swoją pozycję, uzyskiwać od Waszyngtonu ustępstwa i koncesje czy wręcz finansowanie swoich zbrojeń. Stany Zjednoczone są bowiem zainteresowane wzmocnieniem polskich zdolności, nie dlatego, że nas lubią lub chcą wpierać nasze prawo do budowy własnego państwa, ale dlatego, że w ten sposób wpisujemy się wielką strategię hegemona. Nie powinniśmy tego robić za darmo. Amerykanie mają świadomość, że bez lokalnej obrony nie ma wiarygodnej odpowiedzi na sondowanie o niskiej intensywności. Siły zbrojne USA nie mogą sobie pozwolić na utrzymywanie pełnej gotowości bojowej w kilku regionach przez cały czas, zwłaszcza, że wszystkie potencjalne fronty znajdują się daleko od granic hegemona – w Europie Środkowej, wokół Chiny czy Iranu. Stany Zjednoczone jedynie mając na wysuniętych rubieżach mocnych sojuszników mogą utrzymać geopolityczne status quo udaremniając aspiracje rewizjonistów. Bez wsparcia, nawet najbogatsze i najbardziej zaawansowane państwo świata nie jest w stanie utrzymać dominacji.</w:t>
+        <w:t>Transformacja energetyczna w Polsce</w:t>
+        <w:br/>
+        <w:br/>
+        <w:t>Wydaje się, że zmiany legislacyjne w postaci taryf dynamicznych, godzinowego rozliczenia i wdrożenia usług elastyczności powinny istotnie zwiększyć zainteresowanie prosumentów inwestycjami w małe magazyny - rynek wytwórców przygotowuje się na skokowe zapotrzebowanie, co widać było w tym roku na Targach Energetab. Klastry energii. Niezależnie od opisanych nowinek, późne lato 2023 roku przyniosło również zmiany w zakresie funkcjonowania klastrów energii. Instytucja ta wciąż jest słabo uregulowana i sprowadza się do porozumienia między różnymi podmiotami, dotyczącego wytwarzania i równoważenia zapotrzebowania, dystrybucji lub obrotu energią. Ideą klastra jest produkcja i konsumpcja energii lokalnie, wiążąca miejscowe zasoby i potrzeby. Członkami klastra mogą być zarówno osoby fizyczne, przedsiębiorstwa, jak i jednostki samorządu terytorialnego, przy czym udział tych ostatnich ustanowiony został obecnie wymogiem powstania klastra. Celem klastra jest rozwój energetyki rozproszonej, poprawa bezpieczeństwa energetycznego poprzez fizyczną bliskość źródeł wytwórczych oraz odbiorców energii. Zmiany w regulacjach prawnych dotyczących odnawialnych źródeł energii przewidują szereg ułatwień, zwolnień z opłat dla powstających klastrów. Rządzący oczekują wzrostu liczby klastrów z kilkudziesięciu aktualnie do trzystu w roku 2030. Źródła te mogą stanowić ważną formułę uzupełniania dostaw energii na terenach słabiej zurbanizowanych, a także, wobec zużycia energii w miejscu jej produkcji - nie obciążać sieci przesyłowych, co jest obecnie wąskim gardłem rozwoju zielonej energetyki. Wyraźny krok ku rozwojowi energetyki rozproszonej przeczy tezie o kurczowym trzymaniu się węgla i elektrowni zawodowych. Lobby to oczywiście istnieje, ale wprowadzone w roku 2023 regulacje stanowią kolejny krok ku dywersyfikacji źródeł i odejściu od tradycyjnego modelu zaopatrzenia w energię. A może jednak wolny rynek? Zbyt surowo zatem ocenia, moim zdaniem, R. Kuraszkiewicz w cytowanym tekście poprzednią ekipę rządzącą, twierdząc, że "na dzisiaj sytuacja wygląda w ten sposób, że Polska próbuje bronić energetyki węglowej tak długo, jak się da". Fakty, legislacja, temu przeczy. Zgodzić się należy natomiast z autorem, że Polska potrzebuje kompleksowego podejścia w celu dokonania transformacji energetycznej. Wymaga to politycznych, często niepopularnych decyzji, a tego się politycy w demokracji boją. To, co się dzieje, jest niekiedy chaotyczne, a działania rządu są często reakcją pod presją rozwijającego się żywiołowo rynku prywatnego. Wydaje się, że państwo powinno stworzyć warunki, a zatem zadbać przede wszystkim o infrastrukturę przesyłową oraz umożliwić rozwój energetyki rozproszonej, co, małymi krokami, się dzieje. Może nie jest zatem tak pochmurno. Moim zdaniem, dynamiczny rozwój magazynów oraz klastrów energii, mający charakter oddolny, kreowany przez przedsiębiorców oraz prosumentów, dla zysku, bo to się opłaca - zmieni polski krajobraz. O ile tylko proces ten nie zostanie wstrzymany przez władze odgórnie, to rząd, pozostawiając inicjatywę jednostkom, powinien ograniczyć się do stworzenia spójnej koncepcji rozwoju, w której rolą władz jest tworzenie infrastruktury i wolnego rynku. Tylko tyle i aż tyle. Reszta "zrobi się sama"?</w:t>
       </w:r>
     </w:p>
     <w:sectPr>

</xml_diff>